<commit_message>
Updated GDD and TODO
</commit_message>
<xml_diff>
--- a/C_SPLATTER_X/Assets/DOCUMENTATION/GDD.docx
+++ b/C_SPLATTER_X/Assets/DOCUMENTATION/GDD.docx
@@ -10,13 +10,27 @@
         <w:t xml:space="preserve">About: </w:t>
       </w:r>
       <w:r>
+        <w:t xml:space="preserve">Colour Splatter </w:t>
+      </w:r>
+      <w:proofErr w:type="spellStart"/>
+      <w:r>
+        <w:t>eXtreme</w:t>
+      </w:r>
+      <w:proofErr w:type="spellEnd"/>
+      <w:r>
+        <w:t xml:space="preserve"> is single screen score attack game inspired by arcade classics </w:t>
+      </w:r>
+      <w:r>
         <w:t>Bal</w:t>
       </w:r>
       <w:r>
         <w:t>l</w:t>
       </w:r>
       <w:r>
-        <w:t xml:space="preserve">oon fight/joust style game where </w:t>
+        <w:t>oon fight and Joust. The defining gimmick is that every 20 seconds the screen changes colour. When the</w:t>
+      </w:r>
+      <w:r>
+        <w:t xml:space="preserve"> </w:t>
       </w:r>
       <w:r>
         <w:t>co</w:t>
@@ -28,34 +42,54 @@
         <w:t>ou</w:t>
       </w:r>
       <w:r>
-        <w:t xml:space="preserve">r of the screen changes </w:t>
-      </w:r>
-      <w:proofErr w:type="spellStart"/>
-      <w:r>
-        <w:t>changes</w:t>
-      </w:r>
-      <w:proofErr w:type="spellEnd"/>
-      <w:r>
-        <w:t xml:space="preserve"> and the physics change with it.</w:t>
-      </w:r>
-      <w:r>
-        <w:t xml:space="preserve"> The player is in a room with an open pit at the bottom. Falling in the pit is instant death. Enemies will constantly spawn and attack the player. They will run at the player without fear and try to push the player off into the pit. When the player hit’s the pit it is game over and the player </w:t>
-      </w:r>
-      <w:proofErr w:type="spellStart"/>
-      <w:r>
-        <w:t>get’s</w:t>
-      </w:r>
-      <w:proofErr w:type="spellEnd"/>
-      <w:r>
-        <w:t xml:space="preserve"> the option to restart or </w:t>
-      </w:r>
-      <w:r>
-        <w:t xml:space="preserve">play again. The goal is to score as many points as possible without dying and then beat the high score. </w:t>
-      </w:r>
-    </w:p>
-    <w:p>
-      <w:r>
-        <w:t>Every 20 seconds the colour of the light of screen will change. With that changes some amount of physics will change according to the list below.</w:t>
+        <w:t>r of the screen changes</w:t>
+      </w:r>
+      <w:r>
+        <w:t xml:space="preserve"> the physics</w:t>
+      </w:r>
+      <w:r>
+        <w:t xml:space="preserve"> of the game world</w:t>
+      </w:r>
+      <w:r>
+        <w:t xml:space="preserve"> change with it.</w:t>
+      </w:r>
+      <w:r>
+        <w:t xml:space="preserve"> </w:t>
+      </w:r>
+    </w:p>
+    <w:p>
+      <w:r>
+        <w:t xml:space="preserve">The player is in a room with an open pit at the bottom. Falling in the pit is instant death. Enemies will constantly spawn and attack the player. They will run at the player without </w:t>
+      </w:r>
+      <w:r>
+        <w:t>fear and try to push the player</w:t>
+      </w:r>
+      <w:r>
+        <w:t xml:space="preserve"> </w:t>
+      </w:r>
+      <w:r>
+        <w:t xml:space="preserve">into the pit. When the player </w:t>
+      </w:r>
+      <w:r>
+        <w:t>falls into</w:t>
+      </w:r>
+      <w:r>
+        <w:t xml:space="preserve"> the pit it is game over and the player </w:t>
+      </w:r>
+      <w:r>
+        <w:t xml:space="preserve">has </w:t>
+      </w:r>
+      <w:r>
+        <w:t xml:space="preserve">the option to restart or </w:t>
+      </w:r>
+      <w:r>
+        <w:t>play again. The goal is to score as many points as possible</w:t>
+      </w:r>
+      <w:r>
+        <w:t xml:space="preserve"> by killing enemies,</w:t>
+      </w:r>
+      <w:r>
+        <w:t xml:space="preserve"> without dying and beat the high score. </w:t>
       </w:r>
     </w:p>
     <w:p/>
@@ -88,27 +122,71 @@
     </w:p>
     <w:p>
       <w:r>
-        <w:t>1 - Blue: mass of all object becomes lower</w:t>
-      </w:r>
-    </w:p>
-    <w:p>
-      <w:r>
-        <w:t>2 - Red: velocity grows higher</w:t>
-      </w:r>
-    </w:p>
-    <w:p>
-      <w:r>
-        <w:t>3 - Green: Everything becomes 3x bigger</w:t>
-      </w:r>
-    </w:p>
-    <w:p>
-      <w:r>
-        <w:t>4 - Orange: Bouncy</w:t>
-      </w:r>
-    </w:p>
-    <w:p>
-      <w:r>
-        <w:t>5 - Purple: Objects stick together (delay on jump)</w:t>
+        <w:t xml:space="preserve">1 - Blue: </w:t>
+      </w:r>
+      <w:r>
+        <w:t xml:space="preserve">Stronger Gravity (added mass). Objects will feel </w:t>
+      </w:r>
+      <w:r>
+        <w:t>heavier</w:t>
+      </w:r>
+      <w:bookmarkStart w:id="0" w:name="_GoBack"/>
+      <w:bookmarkEnd w:id="0"/>
+      <w:r>
+        <w:t xml:space="preserve"> and will slow down more quickly from momentum</w:t>
+      </w:r>
+    </w:p>
+    <w:p>
+      <w:r>
+        <w:t>2 - Red: V</w:t>
+      </w:r>
+      <w:r>
+        <w:t>elocity grows higher</w:t>
+      </w:r>
+      <w:r>
+        <w:t>. Object will move faster within the world.</w:t>
+      </w:r>
+    </w:p>
+    <w:p>
+      <w:r>
+        <w:t xml:space="preserve">3 - Green: </w:t>
+      </w:r>
+      <w:r>
+        <w:t>All Objects become</w:t>
+      </w:r>
+      <w:r>
+        <w:t xml:space="preserve"> 3x bigger</w:t>
+      </w:r>
+      <w:r>
+        <w:t>.</w:t>
+      </w:r>
+    </w:p>
+    <w:p>
+      <w:r>
+        <w:t xml:space="preserve">4 - Orange: </w:t>
+      </w:r>
+      <w:r>
+        <w:t>The ground becomes bouncy and hard to stand still on.</w:t>
+      </w:r>
+    </w:p>
+    <w:p>
+      <w:r>
+        <w:t xml:space="preserve">5 - Purple: </w:t>
+      </w:r>
+      <w:r>
+        <w:t>The ground becomes</w:t>
+      </w:r>
+      <w:r>
+        <w:t xml:space="preserve"> stick</w:t>
+      </w:r>
+      <w:r>
+        <w:t xml:space="preserve">y </w:t>
+      </w:r>
+      <w:r>
+        <w:t>(delay on jump)</w:t>
+      </w:r>
+      <w:r>
+        <w:t xml:space="preserve"> off ground</w:t>
       </w:r>
     </w:p>
     <w:p>
@@ -123,13 +201,7 @@
     </w:p>
     <w:p>
       <w:r>
-        <w:t xml:space="preserve">8 - </w:t>
-      </w:r>
-      <w:r>
-        <w:t>Yellow: Random (between 1 and 6</w:t>
-      </w:r>
-      <w:r>
-        <w:t>)</w:t>
+        <w:t>8 - Yellow: Random (between 1 and 6)</w:t>
       </w:r>
     </w:p>
     <w:p/>
@@ -148,10 +220,18 @@
     </w:p>
     <w:p>
       <w:r>
-        <w:t xml:space="preserve">Player: </w:t>
-      </w:r>
-      <w:r>
-        <w:t xml:space="preserve">A stuffed bear with a sword. It must survive the Colour Splat </w:t>
+        <w:t xml:space="preserve">Player: A stuffed bear with a sword. It must survive the Colour </w:t>
+      </w:r>
+      <w:proofErr w:type="spellStart"/>
+      <w:r>
+        <w:t>Splat</w:t>
+      </w:r>
+      <w:r>
+        <w:t>er</w:t>
+      </w:r>
+      <w:proofErr w:type="spellEnd"/>
+      <w:r>
+        <w:t xml:space="preserve"> </w:t>
       </w:r>
       <w:proofErr w:type="spellStart"/>
       <w:r>
@@ -195,8 +275,6 @@
     <w:p>
       <w:r>
         <w:tab/>
-      </w:r>
-      <w:r>
         <w:t xml:space="preserve">Bash Force </w:t>
       </w:r>
       <w:r>
@@ -236,11 +314,9 @@
       </w:r>
     </w:p>
     <w:p>
-      <w:bookmarkStart w:id="0" w:name="_GoBack"/>
       <w:r>
         <w:t>Angry Tree</w:t>
       </w:r>
-      <w:bookmarkEnd w:id="0"/>
       <w:r>
         <w:t xml:space="preserve">: </w:t>
       </w:r>
@@ -286,6 +362,11 @@
     <w:p>
       <w:r>
         <w:t>Enemies will spawn every 3-7 seconds assuming the cap of enemies has not been hit.</w:t>
+      </w:r>
+    </w:p>
+    <w:p>
+      <w:r>
+        <w:t>Colour changes every 20 seconds</w:t>
       </w:r>
     </w:p>
     <w:p/>

</xml_diff>